<commit_message>
done image ars and tot epl
</commit_message>
<xml_diff>
--- a/plan.docx
+++ b/plan.docx
@@ -111,8 +111,13 @@
         <w:t xml:space="preserve">VI. </w:t>
       </w:r>
       <w:r>
-        <w:t>BEST SELL</w:t>
-      </w:r>
+        <w:t>BEST S</w:t>
+      </w:r>
+      <w:r>
+        <w:t>ALES</w:t>
+      </w:r>
+      <w:bookmarkStart w:id="0" w:name="_GoBack"/>
+      <w:bookmarkEnd w:id="0"/>
       <w:r>
         <w:t xml:space="preserve"> </w:t>
       </w:r>
@@ -194,29 +199,11 @@
         <w:t>LA LIGA</w:t>
       </w:r>
       <w:r>
-        <w:t xml:space="preserve">: </w:t>
-      </w:r>
-      <w:proofErr w:type="spellStart"/>
-      <w:r>
-        <w:t>Barca</w:t>
-      </w:r>
-      <w:proofErr w:type="spellEnd"/>
-      <w:r>
-        <w:t xml:space="preserve">, Real, </w:t>
-      </w:r>
-      <w:proofErr w:type="spellStart"/>
-      <w:r>
-        <w:t>Athletico</w:t>
-      </w:r>
-      <w:proofErr w:type="spellEnd"/>
-      <w:r>
-        <w:t xml:space="preserve">, </w:t>
-      </w:r>
-      <w:proofErr w:type="spellStart"/>
-      <w:r>
-        <w:t>Villareal</w:t>
-      </w:r>
-      <w:proofErr w:type="spellEnd"/>
+        <w:t>: Barca, Real, Athletico</w:t>
+      </w:r>
+      <w:r>
+        <w:t>, Villareal</w:t>
+      </w:r>
       <w:r>
         <w:t>, Valencia</w:t>
       </w:r>
@@ -238,8 +225,6 @@
       <w:r>
         <w:t>5. LIGUE 1</w:t>
       </w:r>
-      <w:bookmarkStart w:id="0" w:name="_GoBack"/>
-      <w:bookmarkEnd w:id="0"/>
     </w:p>
     <w:p>
       <w:pPr>

</xml_diff>